<commit_message>
rewrite header responsive, complete brand list, product list. making route.
</commit_message>
<xml_diff>
--- a/documents/QuachTruongPhuc-NL2-MoTaHeThong.docx
+++ b/documents/QuachTruongPhuc-NL2-MoTaHeThong.docx
@@ -49,7 +49,23 @@
           <w:sz w:val="26"/>
           <w:szCs w:val="26"/>
         </w:rPr>
-        <w:t xml:space="preserve"> là nền tảng giao dịch trực tuyến chuyên nghiệp được xây dựng nhằm tạo ra một thị trường mở và đáng tin cậy cho việc mua bán xe máy mới, xe máy cũ và các phụ tùng, phụ kiện liên quan. Với RevNow, cả cá nhân lẫn các cửa hàng, doanh nghiệp đều có thể tự do đăng tin, trao đổi và thực hiện giao dịch một cách thuận tiện và minh bạch, từ đó giảm bớt rào cản trong việc tiếp cận thông tin và tìm kiếm sản phẩm phù hợp.</w:t>
+        <w:t xml:space="preserve"> là nền tảng giao dịch trực tuyến chuyên nghiệp được xây dựng nhằm tạo ra một thị trường mở và đáng tin cậy cho việc mua bán xe máy mới, xe máy cũ</w:t>
+      </w:r>
+      <w:r>
+        <w:rPr>
+          <w:rFonts w:ascii="Times New Roman" w:hAnsi="Times New Roman" w:cs="Times New Roman"/>
+          <w:sz w:val="26"/>
+          <w:szCs w:val="26"/>
+        </w:rPr>
+        <w:t xml:space="preserve">. </w:t>
+      </w:r>
+      <w:r>
+        <w:rPr>
+          <w:rFonts w:ascii="Times New Roman" w:hAnsi="Times New Roman" w:cs="Times New Roman"/>
+          <w:sz w:val="26"/>
+          <w:szCs w:val="26"/>
+        </w:rPr>
+        <w:t>Với RevNow, cả cá nhân lẫn các cửa hàng, doanh nghiệp đều có thể tự do đăng tin, trao đổi và thực hiện giao dịch một cách thuận tiện và minh bạch, từ đó giảm bớt rào cản trong việc tiếp cận thông tin và tìm kiếm sản phẩm phù hợp.</w:t>
       </w:r>
     </w:p>
     <w:p>
@@ -185,7 +201,7 @@
           <w:sz w:val="32"/>
           <w:szCs w:val="32"/>
         </w:rPr>
-        <w:t>Bảo Mật Thông Tin</w:t>
+        <w:t>Quản Lý Sản Phẩm &amp; Phân Loại Chi Tiết</w:t>
       </w:r>
     </w:p>
     <w:p>
@@ -203,12 +219,275 @@
           <w:sz w:val="26"/>
           <w:szCs w:val="26"/>
         </w:rPr>
-        <w:t>Tất cả thông tin cá nhân và doanh nghiệp trên RevNow được mã hóa bằng các thuật toán bảo mật tiên tiến trước khi lưu trữ. Dữ liệu nhạy cảm như số CMND/CCCD, email và số điện thoại chỉ hiển thị một phần công khai; thông tin đầy đủ chỉ được tiết lộ sau khi có xác nhận của chủ tài khoản hoặc khi cần thiết cho giao dịch. Điều này giúp đảm bảo an toàn và ngăn chặn việc truy cập trái phép vào dữ liệu của người dùng.</w:t>
+        <w:t>Mỗi sản phẩm trên RevNow được gán một ID riêng biệt, bao gồm:</w:t>
       </w:r>
     </w:p>
     <w:p>
       <w:pPr>
         <w:jc w:val="both"/>
+        <w:rPr>
+          <w:rFonts w:ascii="Times New Roman" w:hAnsi="Times New Roman" w:cs="Times New Roman"/>
+          <w:b/>
+          <w:bCs/>
+          <w:sz w:val="26"/>
+          <w:szCs w:val="26"/>
+        </w:rPr>
+      </w:pPr>
+      <w:r>
+        <w:rPr>
+          <w:rFonts w:ascii="Times New Roman" w:hAnsi="Times New Roman" w:cs="Times New Roman"/>
+          <w:b/>
+          <w:bCs/>
+          <w:sz w:val="26"/>
+          <w:szCs w:val="26"/>
+        </w:rPr>
+        <w:t>Thông tin riêng cho xe máy:</w:t>
+      </w:r>
+    </w:p>
+    <w:p>
+      <w:pPr>
+        <w:jc w:val="both"/>
+        <w:rPr>
+          <w:rFonts w:ascii="Times New Roman" w:hAnsi="Times New Roman" w:cs="Times New Roman"/>
+          <w:sz w:val="26"/>
+          <w:szCs w:val="26"/>
+        </w:rPr>
+      </w:pPr>
+      <w:r>
+        <w:rPr>
+          <w:rFonts w:ascii="Times New Roman" w:hAnsi="Times New Roman" w:cs="Times New Roman"/>
+          <w:sz w:val="26"/>
+          <w:szCs w:val="26"/>
+        </w:rPr>
+        <w:t>Giá bán</w:t>
+      </w:r>
+      <w:r>
+        <w:rPr>
+          <w:rFonts w:ascii="Times New Roman" w:hAnsi="Times New Roman" w:cs="Times New Roman"/>
+          <w:sz w:val="26"/>
+          <w:szCs w:val="26"/>
+        </w:rPr>
+        <w:t>, t</w:t>
+      </w:r>
+      <w:r>
+        <w:rPr>
+          <w:rFonts w:ascii="Times New Roman" w:hAnsi="Times New Roman" w:cs="Times New Roman"/>
+          <w:sz w:val="26"/>
+          <w:szCs w:val="26"/>
+        </w:rPr>
+        <w:t>ình trạng</w:t>
+      </w:r>
+      <w:r>
+        <w:rPr>
+          <w:rFonts w:ascii="Times New Roman" w:hAnsi="Times New Roman" w:cs="Times New Roman"/>
+          <w:sz w:val="26"/>
+          <w:szCs w:val="26"/>
+        </w:rPr>
+        <w:t xml:space="preserve"> xe</w:t>
+      </w:r>
+      <w:r>
+        <w:rPr>
+          <w:rFonts w:ascii="Times New Roman" w:hAnsi="Times New Roman" w:cs="Times New Roman"/>
+          <w:sz w:val="26"/>
+          <w:szCs w:val="26"/>
+        </w:rPr>
+        <w:t xml:space="preserve"> </w:t>
+      </w:r>
+      <w:r>
+        <w:rPr>
+          <w:rFonts w:ascii="Times New Roman" w:hAnsi="Times New Roman" w:cs="Times New Roman"/>
+          <w:sz w:val="26"/>
+          <w:szCs w:val="26"/>
+        </w:rPr>
+        <w:t>m</w:t>
+      </w:r>
+      <w:r>
+        <w:rPr>
+          <w:rFonts w:ascii="Times New Roman" w:hAnsi="Times New Roman" w:cs="Times New Roman"/>
+          <w:sz w:val="26"/>
+          <w:szCs w:val="26"/>
+        </w:rPr>
+        <w:t>ới hoặc cũ</w:t>
+      </w:r>
+      <w:r>
+        <w:rPr>
+          <w:rFonts w:ascii="Times New Roman" w:hAnsi="Times New Roman" w:cs="Times New Roman"/>
+          <w:sz w:val="26"/>
+          <w:szCs w:val="26"/>
+        </w:rPr>
+        <w:t>, m</w:t>
+      </w:r>
+      <w:r>
+        <w:rPr>
+          <w:rFonts w:ascii="Times New Roman" w:hAnsi="Times New Roman" w:cs="Times New Roman"/>
+          <w:sz w:val="26"/>
+          <w:szCs w:val="26"/>
+        </w:rPr>
+        <w:t>ô tả chi tiết</w:t>
+      </w:r>
+      <w:r>
+        <w:rPr>
+          <w:rFonts w:ascii="Times New Roman" w:hAnsi="Times New Roman" w:cs="Times New Roman"/>
+          <w:sz w:val="26"/>
+          <w:szCs w:val="26"/>
+        </w:rPr>
+        <w:t>, h</w:t>
+      </w:r>
+      <w:r>
+        <w:rPr>
+          <w:rFonts w:ascii="Times New Roman" w:hAnsi="Times New Roman" w:cs="Times New Roman"/>
+          <w:sz w:val="26"/>
+          <w:szCs w:val="26"/>
+        </w:rPr>
+        <w:t>ình ảnh, video minh họa</w:t>
+      </w:r>
+      <w:r>
+        <w:rPr>
+          <w:rFonts w:ascii="Times New Roman" w:hAnsi="Times New Roman" w:cs="Times New Roman"/>
+          <w:sz w:val="26"/>
+          <w:szCs w:val="26"/>
+        </w:rPr>
+        <w:t xml:space="preserve">, </w:t>
+      </w:r>
+      <w:r>
+        <w:rPr>
+          <w:rFonts w:ascii="Times New Roman" w:hAnsi="Times New Roman" w:cs="Times New Roman"/>
+          <w:sz w:val="26"/>
+          <w:szCs w:val="26"/>
+        </w:rPr>
+        <w:t>Hãng xe, dòng xe, phiên bản</w:t>
+      </w:r>
+      <w:r>
+        <w:rPr>
+          <w:rFonts w:ascii="Times New Roman" w:hAnsi="Times New Roman" w:cs="Times New Roman"/>
+          <w:sz w:val="26"/>
+          <w:szCs w:val="26"/>
+        </w:rPr>
+        <w:t>, n</w:t>
+      </w:r>
+      <w:r>
+        <w:rPr>
+          <w:rFonts w:ascii="Times New Roman" w:hAnsi="Times New Roman" w:cs="Times New Roman"/>
+          <w:sz w:val="26"/>
+          <w:szCs w:val="26"/>
+        </w:rPr>
+        <w:t>ăm sản xuất</w:t>
+      </w:r>
+      <w:r>
+        <w:rPr>
+          <w:rFonts w:ascii="Times New Roman" w:hAnsi="Times New Roman" w:cs="Times New Roman"/>
+          <w:sz w:val="26"/>
+          <w:szCs w:val="26"/>
+        </w:rPr>
+        <w:t>, s</w:t>
+      </w:r>
+      <w:r>
+        <w:rPr>
+          <w:rFonts w:ascii="Times New Roman" w:hAnsi="Times New Roman" w:cs="Times New Roman"/>
+          <w:sz w:val="26"/>
+          <w:szCs w:val="26"/>
+        </w:rPr>
+        <w:t>ố mile đã đi (đối với xe cũ)</w:t>
+      </w:r>
+      <w:r>
+        <w:rPr>
+          <w:rFonts w:ascii="Times New Roman" w:hAnsi="Times New Roman" w:cs="Times New Roman"/>
+          <w:sz w:val="26"/>
+          <w:szCs w:val="26"/>
+        </w:rPr>
+        <w:t>, l</w:t>
+      </w:r>
+      <w:r>
+        <w:rPr>
+          <w:rFonts w:ascii="Times New Roman" w:hAnsi="Times New Roman" w:cs="Times New Roman"/>
+          <w:sz w:val="26"/>
+          <w:szCs w:val="26"/>
+        </w:rPr>
+        <w:t>oại xe</w:t>
+      </w:r>
+      <w:r>
+        <w:rPr>
+          <w:rFonts w:ascii="Times New Roman" w:hAnsi="Times New Roman" w:cs="Times New Roman"/>
+          <w:sz w:val="26"/>
+          <w:szCs w:val="26"/>
+        </w:rPr>
+        <w:t>,</w:t>
+      </w:r>
+      <w:r>
+        <w:rPr>
+          <w:rFonts w:ascii="Times New Roman" w:hAnsi="Times New Roman" w:cs="Times New Roman"/>
+          <w:sz w:val="26"/>
+          <w:szCs w:val="26"/>
+        </w:rPr>
+        <w:t xml:space="preserve"> </w:t>
+      </w:r>
+      <w:r>
+        <w:rPr>
+          <w:rFonts w:ascii="Times New Roman" w:hAnsi="Times New Roman" w:cs="Times New Roman"/>
+          <w:sz w:val="26"/>
+          <w:szCs w:val="26"/>
+        </w:rPr>
+        <w:t>p</w:t>
+      </w:r>
+      <w:r>
+        <w:rPr>
+          <w:rFonts w:ascii="Times New Roman" w:hAnsi="Times New Roman" w:cs="Times New Roman"/>
+          <w:sz w:val="26"/>
+          <w:szCs w:val="26"/>
+        </w:rPr>
+        <w:t>hân khối</w:t>
+      </w:r>
+      <w:r>
+        <w:rPr>
+          <w:rFonts w:ascii="Times New Roman" w:hAnsi="Times New Roman" w:cs="Times New Roman"/>
+          <w:sz w:val="26"/>
+          <w:szCs w:val="26"/>
+        </w:rPr>
+        <w:t>, s</w:t>
+      </w:r>
+      <w:r>
+        <w:rPr>
+          <w:rFonts w:ascii="Times New Roman" w:hAnsi="Times New Roman" w:cs="Times New Roman"/>
+          <w:sz w:val="26"/>
+          <w:szCs w:val="26"/>
+        </w:rPr>
+        <w:t>ố khung và số máy</w:t>
+      </w:r>
+      <w:r>
+        <w:rPr>
+          <w:rFonts w:ascii="Times New Roman" w:hAnsi="Times New Roman" w:cs="Times New Roman"/>
+          <w:sz w:val="26"/>
+          <w:szCs w:val="26"/>
+        </w:rPr>
+        <w:t>, g</w:t>
+      </w:r>
+      <w:r>
+        <w:rPr>
+          <w:rFonts w:ascii="Times New Roman" w:hAnsi="Times New Roman" w:cs="Times New Roman"/>
+          <w:sz w:val="26"/>
+          <w:szCs w:val="26"/>
+        </w:rPr>
+        <w:t>iấy tờ kèm theo (đầy đủ hoặc không đầy đủ)</w:t>
+      </w:r>
+      <w:r>
+        <w:rPr>
+          <w:rFonts w:ascii="Times New Roman" w:hAnsi="Times New Roman" w:cs="Times New Roman"/>
+          <w:sz w:val="26"/>
+          <w:szCs w:val="26"/>
+        </w:rPr>
+        <w:t>.</w:t>
+      </w:r>
+    </w:p>
+    <w:p>
+      <w:pPr>
+        <w:jc w:val="both"/>
+        <w:rPr>
+          <w:rFonts w:ascii="Times New Roman" w:hAnsi="Times New Roman" w:cs="Times New Roman"/>
+          <w:sz w:val="26"/>
+          <w:szCs w:val="26"/>
+        </w:rPr>
+      </w:pPr>
+      <w:r>
         <w:rPr>
           <w:rFonts w:ascii="Times New Roman" w:hAnsi="Times New Roman" w:cs="Times New Roman"/>
           <w:b/>
@@ -216,6 +495,57 @@
           <w:sz w:val="32"/>
           <w:szCs w:val="32"/>
         </w:rPr>
+        <w:t>Tính Năng Tìm Kiếm</w:t>
+      </w:r>
+    </w:p>
+    <w:p>
+      <w:pPr>
+        <w:jc w:val="both"/>
+        <w:rPr>
+          <w:rFonts w:ascii="Times New Roman" w:hAnsi="Times New Roman" w:cs="Times New Roman"/>
+          <w:b/>
+          <w:bCs/>
+          <w:sz w:val="26"/>
+          <w:szCs w:val="26"/>
+        </w:rPr>
+      </w:pPr>
+      <w:r>
+        <w:rPr>
+          <w:rFonts w:ascii="Times New Roman" w:hAnsi="Times New Roman" w:cs="Times New Roman"/>
+          <w:b/>
+          <w:bCs/>
+          <w:sz w:val="26"/>
+          <w:szCs w:val="26"/>
+        </w:rPr>
+        <w:t>Bộ Lọc Sản Phẩm:</w:t>
+      </w:r>
+    </w:p>
+    <w:p>
+      <w:pPr>
+        <w:jc w:val="both"/>
+        <w:rPr>
+          <w:rFonts w:ascii="Times New Roman" w:hAnsi="Times New Roman" w:cs="Times New Roman"/>
+          <w:sz w:val="26"/>
+          <w:szCs w:val="26"/>
+        </w:rPr>
+      </w:pPr>
+      <w:r>
+        <w:rPr>
+          <w:rFonts w:ascii="Times New Roman" w:hAnsi="Times New Roman" w:cs="Times New Roman"/>
+          <w:sz w:val="26"/>
+          <w:szCs w:val="26"/>
+        </w:rPr>
+        <w:t>RevNow cho phép người dùng tìm kiếm sản phẩm theo nhiều tiêu chí như hãng xe, dòng xe, phiên bản, loại xe, tình trạng (mới/cũ), giá thành, năm sản xuất, số mile đã đi, phân khối… giúp nhanh chóng lọc ra sản phẩm mong muốn.</w:t>
+      </w:r>
+    </w:p>
+    <w:p>
+      <w:pPr>
+        <w:jc w:val="both"/>
+        <w:rPr>
+          <w:rFonts w:ascii="Times New Roman" w:hAnsi="Times New Roman" w:cs="Times New Roman"/>
+          <w:sz w:val="26"/>
+          <w:szCs w:val="26"/>
+        </w:rPr>
       </w:pPr>
       <w:r>
         <w:rPr>
@@ -225,7 +555,7 @@
           <w:sz w:val="32"/>
           <w:szCs w:val="32"/>
         </w:rPr>
-        <w:t>Quản Lý Sản Phẩm &amp; Phân Loại Chi Tiết</w:t>
+        <w:t>Mua bán sản phẩm</w:t>
       </w:r>
     </w:p>
     <w:p>
@@ -233,17 +563,31 @@
         <w:jc w:val="both"/>
         <w:rPr>
           <w:rFonts w:ascii="Times New Roman" w:hAnsi="Times New Roman" w:cs="Times New Roman"/>
-          <w:sz w:val="26"/>
-          <w:szCs w:val="26"/>
-        </w:rPr>
-      </w:pPr>
-      <w:r>
-        <w:rPr>
-          <w:rFonts w:ascii="Times New Roman" w:hAnsi="Times New Roman" w:cs="Times New Roman"/>
-          <w:sz w:val="26"/>
-          <w:szCs w:val="26"/>
-        </w:rPr>
-        <w:t>Mỗi sản phẩm trên RevNow được gán một ID riêng biệt và được quản lý thông qua một hệ thống danh mục rõ ràng, bao gồm:</w:t>
+          <w:b/>
+          <w:bCs/>
+          <w:sz w:val="26"/>
+          <w:szCs w:val="26"/>
+        </w:rPr>
+      </w:pPr>
+      <w:r>
+        <w:rPr>
+          <w:rFonts w:ascii="Times New Roman" w:hAnsi="Times New Roman" w:cs="Times New Roman"/>
+          <w:b/>
+          <w:bCs/>
+          <w:sz w:val="26"/>
+          <w:szCs w:val="26"/>
+        </w:rPr>
+        <w:t xml:space="preserve">Đăng </w:t>
+      </w:r>
+      <w:r>
+        <w:rPr>
+          <w:rFonts w:ascii="Times New Roman" w:hAnsi="Times New Roman" w:cs="Times New Roman"/>
+          <w:b/>
+          <w:bCs/>
+          <w:sz w:val="26"/>
+          <w:szCs w:val="26"/>
+        </w:rPr>
+        <w:t>Bán Sản Phẩm</w:t>
       </w:r>
     </w:p>
     <w:p>
@@ -251,6 +595,32 @@
         <w:jc w:val="both"/>
         <w:rPr>
           <w:rFonts w:ascii="Times New Roman" w:hAnsi="Times New Roman" w:cs="Times New Roman"/>
+          <w:sz w:val="26"/>
+          <w:szCs w:val="26"/>
+        </w:rPr>
+      </w:pPr>
+      <w:r>
+        <w:rPr>
+          <w:rFonts w:ascii="Times New Roman" w:hAnsi="Times New Roman" w:cs="Times New Roman"/>
+          <w:sz w:val="26"/>
+          <w:szCs w:val="26"/>
+        </w:rPr>
+        <w:t>Người bán khi đăng bán sản phẩm sẽ lựa chọn danh mục phù hợp: xe máy hoặc phụ tùng/phụ kiện. Sau đó, họ sẽ điền đầy đủ các thông tin chung và thông tin chi tiết cần thiết của sản phẩm. Sau khi xác nhận đăng bán, sản phẩm sẽ trải qua quá trình xét duyệt để đảm bảo tính hợp lệ trước khi chính thức hiển thị trên nền tảng.</w:t>
+      </w:r>
+      <w:r>
+        <w:rPr>
+          <w:rFonts w:ascii="Times New Roman" w:hAnsi="Times New Roman" w:cs="Times New Roman"/>
+          <w:sz w:val="26"/>
+          <w:szCs w:val="26"/>
+        </w:rPr>
+        <w:br w:type="page"/>
+      </w:r>
+    </w:p>
+    <w:p>
+      <w:pPr>
+        <w:jc w:val="both"/>
+        <w:rPr>
+          <w:rFonts w:ascii="Times New Roman" w:hAnsi="Times New Roman" w:cs="Times New Roman"/>
           <w:b/>
           <w:bCs/>
           <w:sz w:val="26"/>
@@ -265,7 +635,8 @@
           <w:sz w:val="26"/>
           <w:szCs w:val="26"/>
         </w:rPr>
-        <w:t>Thông tin chung của sản phẩm:</w:t>
+        <w:lastRenderedPageBreak/>
+        <w:t>Quy Trình Giao Dịch:</w:t>
       </w:r>
     </w:p>
     <w:p>
@@ -283,598 +654,48 @@
           <w:sz w:val="26"/>
           <w:szCs w:val="26"/>
         </w:rPr>
-        <w:t>Loại sản phẩm: Xe máy hay Phụ tùng/Phụ kiện</w:t>
-      </w:r>
-    </w:p>
-    <w:p>
-      <w:pPr>
-        <w:jc w:val="both"/>
-        <w:rPr>
-          <w:rFonts w:ascii="Times New Roman" w:hAnsi="Times New Roman" w:cs="Times New Roman"/>
-          <w:sz w:val="26"/>
-          <w:szCs w:val="26"/>
-        </w:rPr>
-      </w:pPr>
-      <w:r>
-        <w:rPr>
-          <w:rFonts w:ascii="Times New Roman" w:hAnsi="Times New Roman" w:cs="Times New Roman"/>
-          <w:sz w:val="26"/>
-          <w:szCs w:val="26"/>
-        </w:rPr>
-        <w:t>Giá bán</w:t>
-      </w:r>
-    </w:p>
-    <w:p>
-      <w:pPr>
-        <w:jc w:val="both"/>
-        <w:rPr>
-          <w:rFonts w:ascii="Times New Roman" w:hAnsi="Times New Roman" w:cs="Times New Roman"/>
-          <w:sz w:val="26"/>
-          <w:szCs w:val="26"/>
-        </w:rPr>
-      </w:pPr>
-      <w:r>
-        <w:rPr>
-          <w:rFonts w:ascii="Times New Roman" w:hAnsi="Times New Roman" w:cs="Times New Roman"/>
-          <w:sz w:val="26"/>
-          <w:szCs w:val="26"/>
-        </w:rPr>
-        <w:t>Tình trạng: Mới hoặc cũ</w:t>
-      </w:r>
-    </w:p>
-    <w:p>
-      <w:pPr>
-        <w:jc w:val="both"/>
-        <w:rPr>
-          <w:rFonts w:ascii="Times New Roman" w:hAnsi="Times New Roman" w:cs="Times New Roman"/>
-          <w:sz w:val="26"/>
-          <w:szCs w:val="26"/>
-        </w:rPr>
-      </w:pPr>
-      <w:r>
-        <w:rPr>
-          <w:rFonts w:ascii="Times New Roman" w:hAnsi="Times New Roman" w:cs="Times New Roman"/>
-          <w:sz w:val="26"/>
-          <w:szCs w:val="26"/>
-        </w:rPr>
-        <w:t>Mô tả chi tiết</w:t>
-      </w:r>
-    </w:p>
-    <w:p>
-      <w:pPr>
-        <w:jc w:val="both"/>
-        <w:rPr>
-          <w:rFonts w:ascii="Times New Roman" w:hAnsi="Times New Roman" w:cs="Times New Roman"/>
-          <w:sz w:val="26"/>
-          <w:szCs w:val="26"/>
-        </w:rPr>
-      </w:pPr>
-      <w:r>
-        <w:rPr>
-          <w:rFonts w:ascii="Times New Roman" w:hAnsi="Times New Roman" w:cs="Times New Roman"/>
-          <w:sz w:val="26"/>
-          <w:szCs w:val="26"/>
-        </w:rPr>
-        <w:t>Hình ảnh, video minh họa</w:t>
-      </w:r>
-    </w:p>
-    <w:p>
-      <w:pPr>
-        <w:jc w:val="both"/>
-        <w:rPr>
-          <w:rFonts w:ascii="Times New Roman" w:hAnsi="Times New Roman" w:cs="Times New Roman"/>
-          <w:b/>
-          <w:bCs/>
-          <w:sz w:val="26"/>
-          <w:szCs w:val="26"/>
-        </w:rPr>
-      </w:pPr>
-      <w:r>
-        <w:rPr>
-          <w:rFonts w:ascii="Times New Roman" w:hAnsi="Times New Roman" w:cs="Times New Roman"/>
-          <w:b/>
-          <w:bCs/>
-          <w:sz w:val="26"/>
-          <w:szCs w:val="26"/>
-        </w:rPr>
-        <w:t>Thông tin riêng cho xe máy:</w:t>
-      </w:r>
-    </w:p>
-    <w:p>
-      <w:pPr>
-        <w:jc w:val="both"/>
-        <w:rPr>
-          <w:rFonts w:ascii="Times New Roman" w:hAnsi="Times New Roman" w:cs="Times New Roman"/>
-          <w:sz w:val="26"/>
-          <w:szCs w:val="26"/>
-        </w:rPr>
-      </w:pPr>
-      <w:r>
-        <w:rPr>
-          <w:rFonts w:ascii="Times New Roman" w:hAnsi="Times New Roman" w:cs="Times New Roman"/>
-          <w:sz w:val="26"/>
-          <w:szCs w:val="26"/>
-        </w:rPr>
-        <w:t>Hãng xe, dòng xe, phiên bản</w:t>
-      </w:r>
-    </w:p>
-    <w:p>
-      <w:pPr>
-        <w:jc w:val="both"/>
-        <w:rPr>
-          <w:rFonts w:ascii="Times New Roman" w:hAnsi="Times New Roman" w:cs="Times New Roman"/>
-          <w:sz w:val="26"/>
-          <w:szCs w:val="26"/>
-        </w:rPr>
-      </w:pPr>
-      <w:r>
-        <w:rPr>
-          <w:rFonts w:ascii="Times New Roman" w:hAnsi="Times New Roman" w:cs="Times New Roman"/>
-          <w:sz w:val="26"/>
-          <w:szCs w:val="26"/>
-        </w:rPr>
-        <w:lastRenderedPageBreak/>
-        <w:t>Năm sản xuất</w:t>
-      </w:r>
-    </w:p>
-    <w:p>
-      <w:pPr>
-        <w:jc w:val="both"/>
-        <w:rPr>
-          <w:rFonts w:ascii="Times New Roman" w:hAnsi="Times New Roman" w:cs="Times New Roman"/>
-          <w:sz w:val="26"/>
-          <w:szCs w:val="26"/>
-        </w:rPr>
-      </w:pPr>
-      <w:r>
-        <w:rPr>
-          <w:rFonts w:ascii="Times New Roman" w:hAnsi="Times New Roman" w:cs="Times New Roman"/>
-          <w:sz w:val="26"/>
-          <w:szCs w:val="26"/>
-        </w:rPr>
-        <w:t>Số mile đã đi (đối với xe cũ)</w:t>
-      </w:r>
-    </w:p>
-    <w:p>
-      <w:pPr>
-        <w:jc w:val="both"/>
-        <w:rPr>
-          <w:rFonts w:ascii="Times New Roman" w:hAnsi="Times New Roman" w:cs="Times New Roman"/>
-          <w:sz w:val="26"/>
-          <w:szCs w:val="26"/>
-        </w:rPr>
-      </w:pPr>
-      <w:r>
-        <w:rPr>
-          <w:rFonts w:ascii="Times New Roman" w:hAnsi="Times New Roman" w:cs="Times New Roman"/>
-          <w:sz w:val="26"/>
-          <w:szCs w:val="26"/>
-        </w:rPr>
-        <w:t>Loại xe (</w:t>
-      </w:r>
-      <w:r>
-        <w:rPr>
-          <w:rFonts w:ascii="Times New Roman" w:hAnsi="Times New Roman" w:cs="Times New Roman"/>
-          <w:sz w:val="26"/>
-          <w:szCs w:val="26"/>
-        </w:rPr>
-        <w:t>xe địa hình, xe thể thao…)</w:t>
-      </w:r>
-    </w:p>
-    <w:p>
-      <w:pPr>
-        <w:jc w:val="both"/>
-        <w:rPr>
-          <w:rFonts w:ascii="Times New Roman" w:hAnsi="Times New Roman" w:cs="Times New Roman"/>
-          <w:sz w:val="26"/>
-          <w:szCs w:val="26"/>
-        </w:rPr>
-      </w:pPr>
-      <w:r>
-        <w:rPr>
-          <w:rFonts w:ascii="Times New Roman" w:hAnsi="Times New Roman" w:cs="Times New Roman"/>
-          <w:sz w:val="26"/>
-          <w:szCs w:val="26"/>
-        </w:rPr>
-        <w:t>Phân khối</w:t>
-      </w:r>
-    </w:p>
-    <w:p>
-      <w:pPr>
-        <w:jc w:val="both"/>
-        <w:rPr>
-          <w:rFonts w:ascii="Times New Roman" w:hAnsi="Times New Roman" w:cs="Times New Roman"/>
-          <w:sz w:val="26"/>
-          <w:szCs w:val="26"/>
-        </w:rPr>
-      </w:pPr>
-      <w:r>
-        <w:rPr>
-          <w:rFonts w:ascii="Times New Roman" w:hAnsi="Times New Roman" w:cs="Times New Roman"/>
-          <w:sz w:val="26"/>
-          <w:szCs w:val="26"/>
-        </w:rPr>
-        <w:t>Số khung và số máy (được bảo mật và chỉ hiển thị sau xác nhận giao dịch)</w:t>
-      </w:r>
-    </w:p>
-    <w:p>
-      <w:pPr>
-        <w:jc w:val="both"/>
-        <w:rPr>
-          <w:rFonts w:ascii="Times New Roman" w:hAnsi="Times New Roman" w:cs="Times New Roman"/>
-          <w:sz w:val="26"/>
-          <w:szCs w:val="26"/>
-        </w:rPr>
-      </w:pPr>
-      <w:r>
-        <w:rPr>
-          <w:rFonts w:ascii="Times New Roman" w:hAnsi="Times New Roman" w:cs="Times New Roman"/>
-          <w:sz w:val="26"/>
-          <w:szCs w:val="26"/>
-        </w:rPr>
-        <w:t>Giấy tờ kèm theo (đầy đủ hoặc không đầy đủ)</w:t>
-      </w:r>
-    </w:p>
-    <w:p>
-      <w:pPr>
-        <w:jc w:val="both"/>
-        <w:rPr>
-          <w:rFonts w:ascii="Times New Roman" w:hAnsi="Times New Roman" w:cs="Times New Roman"/>
-          <w:b/>
-          <w:bCs/>
-          <w:sz w:val="26"/>
-          <w:szCs w:val="26"/>
-        </w:rPr>
-      </w:pPr>
-      <w:r>
-        <w:rPr>
-          <w:rFonts w:ascii="Times New Roman" w:hAnsi="Times New Roman" w:cs="Times New Roman"/>
-          <w:b/>
-          <w:bCs/>
-          <w:sz w:val="26"/>
-          <w:szCs w:val="26"/>
-        </w:rPr>
-        <w:t>Thông tin riêng cho phụ</w:t>
-      </w:r>
-      <w:r>
-        <w:rPr>
-          <w:rFonts w:ascii="Times New Roman" w:hAnsi="Times New Roman" w:cs="Times New Roman"/>
-          <w:b/>
-          <w:bCs/>
-          <w:sz w:val="26"/>
-          <w:szCs w:val="26"/>
-        </w:rPr>
-        <w:t xml:space="preserve"> tùng, phụ kiện</w:t>
-      </w:r>
-      <w:r>
-        <w:rPr>
-          <w:rFonts w:ascii="Times New Roman" w:hAnsi="Times New Roman" w:cs="Times New Roman"/>
-          <w:b/>
-          <w:bCs/>
-          <w:sz w:val="26"/>
-          <w:szCs w:val="26"/>
-        </w:rPr>
-        <w:t>:</w:t>
-      </w:r>
-    </w:p>
-    <w:p>
-      <w:pPr>
-        <w:jc w:val="both"/>
-        <w:rPr>
-          <w:rFonts w:ascii="Times New Roman" w:hAnsi="Times New Roman" w:cs="Times New Roman"/>
-          <w:sz w:val="26"/>
-          <w:szCs w:val="26"/>
-        </w:rPr>
-      </w:pPr>
-      <w:r>
-        <w:rPr>
-          <w:rFonts w:ascii="Times New Roman" w:hAnsi="Times New Roman" w:cs="Times New Roman"/>
-          <w:sz w:val="26"/>
-          <w:szCs w:val="26"/>
-        </w:rPr>
-        <w:t>Tên phụ tùng</w:t>
-      </w:r>
-    </w:p>
-    <w:p>
-      <w:pPr>
-        <w:jc w:val="both"/>
-        <w:rPr>
-          <w:rFonts w:ascii="Times New Roman" w:hAnsi="Times New Roman" w:cs="Times New Roman"/>
-          <w:sz w:val="26"/>
-          <w:szCs w:val="26"/>
-        </w:rPr>
-      </w:pPr>
-      <w:r>
-        <w:rPr>
-          <w:rFonts w:ascii="Times New Roman" w:hAnsi="Times New Roman" w:cs="Times New Roman"/>
-          <w:sz w:val="26"/>
-          <w:szCs w:val="26"/>
-        </w:rPr>
-        <w:t>Loại phụ tùng</w:t>
-      </w:r>
-    </w:p>
-    <w:p>
-      <w:pPr>
-        <w:jc w:val="both"/>
-        <w:rPr>
-          <w:rFonts w:ascii="Times New Roman" w:hAnsi="Times New Roman" w:cs="Times New Roman"/>
-          <w:sz w:val="26"/>
-          <w:szCs w:val="26"/>
-        </w:rPr>
-      </w:pPr>
-      <w:r>
-        <w:rPr>
-          <w:rFonts w:ascii="Times New Roman" w:hAnsi="Times New Roman" w:cs="Times New Roman"/>
-          <w:sz w:val="26"/>
-          <w:szCs w:val="26"/>
-        </w:rPr>
-        <w:t>Thương hiệu</w:t>
-      </w:r>
-    </w:p>
-    <w:p>
-      <w:pPr>
-        <w:jc w:val="both"/>
-        <w:rPr>
-          <w:rFonts w:ascii="Times New Roman" w:hAnsi="Times New Roman" w:cs="Times New Roman"/>
-          <w:sz w:val="26"/>
-          <w:szCs w:val="26"/>
-        </w:rPr>
-      </w:pPr>
-      <w:r>
-        <w:rPr>
-          <w:rFonts w:ascii="Times New Roman" w:hAnsi="Times New Roman" w:cs="Times New Roman"/>
-          <w:sz w:val="26"/>
-          <w:szCs w:val="26"/>
-        </w:rPr>
-        <w:t>Tương thích (với mẫu xe nào)</w:t>
-      </w:r>
-    </w:p>
-    <w:p>
-      <w:pPr>
-        <w:jc w:val="both"/>
-        <w:rPr>
-          <w:rFonts w:ascii="Times New Roman" w:hAnsi="Times New Roman" w:cs="Times New Roman"/>
-          <w:sz w:val="26"/>
-          <w:szCs w:val="26"/>
-        </w:rPr>
-      </w:pPr>
-      <w:r>
-        <w:rPr>
-          <w:rFonts w:ascii="Times New Roman" w:hAnsi="Times New Roman" w:cs="Times New Roman"/>
-          <w:sz w:val="26"/>
-          <w:szCs w:val="26"/>
-        </w:rPr>
-        <w:t>Số lượng trong kho</w:t>
-      </w:r>
-    </w:p>
-    <w:p>
-      <w:pPr>
-        <w:jc w:val="both"/>
-        <w:rPr>
-          <w:rFonts w:ascii="Times New Roman" w:hAnsi="Times New Roman" w:cs="Times New Roman"/>
-          <w:sz w:val="26"/>
-          <w:szCs w:val="26"/>
-        </w:rPr>
-      </w:pPr>
-      <w:r>
-        <w:rPr>
-          <w:rFonts w:ascii="Times New Roman" w:hAnsi="Times New Roman" w:cs="Times New Roman"/>
-          <w:sz w:val="26"/>
-          <w:szCs w:val="26"/>
-        </w:rPr>
-        <w:t>Kích thước và thông số kỹ thuật</w:t>
-      </w:r>
-    </w:p>
-    <w:p>
-      <w:pPr>
-        <w:jc w:val="both"/>
-        <w:rPr>
-          <w:rFonts w:ascii="Times New Roman" w:hAnsi="Times New Roman" w:cs="Times New Roman"/>
-          <w:b/>
-          <w:bCs/>
-          <w:sz w:val="32"/>
-          <w:szCs w:val="32"/>
-        </w:rPr>
-      </w:pPr>
-      <w:r>
-        <w:rPr>
-          <w:rFonts w:ascii="Times New Roman" w:hAnsi="Times New Roman" w:cs="Times New Roman"/>
-          <w:b/>
-          <w:bCs/>
-          <w:sz w:val="32"/>
-          <w:szCs w:val="32"/>
-        </w:rPr>
-        <w:t>Tính Năng Tìm Kiếm</w:t>
-      </w:r>
-    </w:p>
-    <w:p>
-      <w:pPr>
-        <w:jc w:val="both"/>
-        <w:rPr>
-          <w:rFonts w:ascii="Times New Roman" w:hAnsi="Times New Roman" w:cs="Times New Roman"/>
-          <w:b/>
-          <w:bCs/>
-          <w:sz w:val="26"/>
-          <w:szCs w:val="26"/>
-        </w:rPr>
-      </w:pPr>
-      <w:r>
-        <w:rPr>
-          <w:rFonts w:ascii="Times New Roman" w:hAnsi="Times New Roman" w:cs="Times New Roman"/>
-          <w:b/>
-          <w:bCs/>
-          <w:sz w:val="26"/>
-          <w:szCs w:val="26"/>
-        </w:rPr>
-        <w:t>Bộ Lọc Sản Phẩm:</w:t>
-      </w:r>
-    </w:p>
-    <w:p>
-      <w:pPr>
-        <w:jc w:val="both"/>
-        <w:rPr>
-          <w:rFonts w:ascii="Times New Roman" w:hAnsi="Times New Roman" w:cs="Times New Roman"/>
-          <w:sz w:val="26"/>
-          <w:szCs w:val="26"/>
-        </w:rPr>
-      </w:pPr>
-      <w:r>
-        <w:rPr>
-          <w:rFonts w:ascii="Times New Roman" w:hAnsi="Times New Roman" w:cs="Times New Roman"/>
-          <w:sz w:val="26"/>
-          <w:szCs w:val="26"/>
-        </w:rPr>
-        <w:t>RevNow cho phép người dùng tìm kiếm sản phẩm theo nhiều tiêu chí như hãng xe, dòng xe, phiên bản, loại xe, tình trạng (mới/cũ), giá thành, năm sản xuất, số mile đã đi, phân khối… giúp nhanh chóng lọc ra sản phẩm mong muốn.</w:t>
-      </w:r>
-      <w:r>
-        <w:rPr>
-          <w:rFonts w:ascii="Times New Roman" w:hAnsi="Times New Roman" w:cs="Times New Roman"/>
-          <w:sz w:val="26"/>
-          <w:szCs w:val="26"/>
-        </w:rPr>
-        <w:br w:type="page"/>
-      </w:r>
-    </w:p>
-    <w:p>
-      <w:pPr>
-        <w:jc w:val="both"/>
-        <w:rPr>
-          <w:rFonts w:ascii="Times New Roman" w:hAnsi="Times New Roman" w:cs="Times New Roman"/>
-          <w:b/>
-          <w:bCs/>
-          <w:sz w:val="32"/>
-          <w:szCs w:val="32"/>
-        </w:rPr>
-      </w:pPr>
-      <w:r>
-        <w:rPr>
-          <w:rFonts w:ascii="Times New Roman" w:hAnsi="Times New Roman" w:cs="Times New Roman"/>
-          <w:b/>
-          <w:bCs/>
-          <w:sz w:val="32"/>
-          <w:szCs w:val="32"/>
-        </w:rPr>
-        <w:lastRenderedPageBreak/>
-        <w:t>Mua bán sản phẩm</w:t>
-      </w:r>
-    </w:p>
-    <w:p>
-      <w:pPr>
-        <w:jc w:val="both"/>
-        <w:rPr>
-          <w:rFonts w:ascii="Times New Roman" w:hAnsi="Times New Roman" w:cs="Times New Roman"/>
-          <w:b/>
-          <w:bCs/>
-          <w:sz w:val="26"/>
-          <w:szCs w:val="26"/>
-        </w:rPr>
-      </w:pPr>
-      <w:r>
-        <w:rPr>
-          <w:rFonts w:ascii="Times New Roman" w:hAnsi="Times New Roman" w:cs="Times New Roman"/>
-          <w:b/>
-          <w:bCs/>
-          <w:sz w:val="26"/>
-          <w:szCs w:val="26"/>
-        </w:rPr>
-        <w:t xml:space="preserve">Đăng </w:t>
-      </w:r>
-      <w:r>
-        <w:rPr>
-          <w:rFonts w:ascii="Times New Roman" w:hAnsi="Times New Roman" w:cs="Times New Roman"/>
-          <w:b/>
-          <w:bCs/>
-          <w:sz w:val="26"/>
-          <w:szCs w:val="26"/>
-        </w:rPr>
-        <w:t>Bán Sản Phẩm</w:t>
-      </w:r>
-    </w:p>
-    <w:p>
-      <w:pPr>
-        <w:jc w:val="both"/>
-        <w:rPr>
-          <w:rFonts w:ascii="Times New Roman" w:hAnsi="Times New Roman" w:cs="Times New Roman"/>
-          <w:sz w:val="26"/>
-          <w:szCs w:val="26"/>
-        </w:rPr>
-      </w:pPr>
-      <w:r>
-        <w:rPr>
-          <w:rFonts w:ascii="Times New Roman" w:hAnsi="Times New Roman" w:cs="Times New Roman"/>
-          <w:sz w:val="26"/>
-          <w:szCs w:val="26"/>
-        </w:rPr>
-        <w:t>Người bán khi đăng bán sản phẩm sẽ lựa chọn danh mục phù hợp: xe máy hoặc phụ tùng/phụ kiện. Sau đó, họ sẽ điền đầy đủ các thông tin chung và thông tin chi tiết cần thiết của sản phẩm. Sau khi xác nhận đăng bán, sản phẩm sẽ trải qua quá trình xét duyệt để đảm bảo tính hợp lệ trước khi chính thức hiển thị trên nền tảng.</w:t>
-      </w:r>
-    </w:p>
-    <w:p>
-      <w:pPr>
-        <w:jc w:val="both"/>
-        <w:rPr>
-          <w:rFonts w:ascii="Times New Roman" w:hAnsi="Times New Roman" w:cs="Times New Roman"/>
-          <w:b/>
-          <w:bCs/>
-          <w:sz w:val="26"/>
-          <w:szCs w:val="26"/>
-        </w:rPr>
-      </w:pPr>
-      <w:r>
-        <w:rPr>
-          <w:rFonts w:ascii="Times New Roman" w:hAnsi="Times New Roman" w:cs="Times New Roman"/>
-          <w:b/>
-          <w:bCs/>
-          <w:sz w:val="26"/>
-          <w:szCs w:val="26"/>
-        </w:rPr>
-        <w:t>Quy Trình Giao Dịch:</w:t>
-      </w:r>
-    </w:p>
-    <w:p>
-      <w:pPr>
-        <w:jc w:val="both"/>
-        <w:rPr>
-          <w:rFonts w:ascii="Times New Roman" w:hAnsi="Times New Roman" w:cs="Times New Roman"/>
-          <w:sz w:val="26"/>
-          <w:szCs w:val="26"/>
-        </w:rPr>
-      </w:pPr>
-      <w:r>
-        <w:rPr>
-          <w:rFonts w:ascii="Times New Roman" w:hAnsi="Times New Roman" w:cs="Times New Roman"/>
-          <w:sz w:val="26"/>
-          <w:szCs w:val="26"/>
-        </w:rPr>
-        <w:t>Khi hai bên thỏa thuận giao dịch, hệ thống sẽ cung cấp đầy đủ thông tin liên hệ của đối phương. Người mua và người bán có thể trao đổi trực tiếp qua hệ thống nhắn tin tích hợp, qua số điện thoại hoặc email để tiến hành giao dịch một cách chủ động và an toàn.</w:t>
-      </w:r>
-    </w:p>
-    <w:p>
-      <w:pPr>
-        <w:jc w:val="both"/>
-        <w:rPr>
-          <w:rFonts w:ascii="Times New Roman" w:hAnsi="Times New Roman" w:cs="Times New Roman"/>
-          <w:sz w:val="26"/>
-          <w:szCs w:val="26"/>
-        </w:rPr>
-      </w:pPr>
-      <w:r>
-        <w:rPr>
-          <w:rFonts w:ascii="Times New Roman" w:hAnsi="Times New Roman" w:cs="Times New Roman"/>
-          <w:sz w:val="26"/>
-          <w:szCs w:val="26"/>
-        </w:rPr>
-        <w:t>Người dùng có thể chọn giao dịch trực tuyến như cọc một phần hoặc toàn bộ tiền của sản phẩm mà họ muốn mua.</w:t>
-      </w:r>
-    </w:p>
-    <w:p>
-      <w:pPr>
-        <w:jc w:val="both"/>
-        <w:rPr>
-          <w:rFonts w:ascii="Times New Roman" w:hAnsi="Times New Roman" w:cs="Times New Roman"/>
-          <w:sz w:val="26"/>
-          <w:szCs w:val="26"/>
-        </w:rPr>
-      </w:pPr>
+        <w:t xml:space="preserve">Khi hai bên thỏa thuận giao dịch, hệ thống sẽ cung cấp đầy đủ thông tin liên hệ của đối phương. Người mua và người bán có thể trao đổi trực tiếp qua hệ thống nhắn tin tích hợp, qua số điện thoại hoặc email </w:t>
+      </w:r>
+      <w:r>
+        <w:rPr>
+          <w:rFonts w:ascii="Times New Roman" w:hAnsi="Times New Roman" w:cs="Times New Roman"/>
+          <w:sz w:val="26"/>
+          <w:szCs w:val="26"/>
+        </w:rPr>
+        <w:t>để hẹn một</w:t>
+      </w:r>
+      <w:r>
+        <w:rPr>
+          <w:rFonts w:ascii="Times New Roman" w:hAnsi="Times New Roman" w:cs="Times New Roman"/>
+          <w:sz w:val="26"/>
+          <w:szCs w:val="26"/>
+        </w:rPr>
+        <w:t xml:space="preserve"> </w:t>
+      </w:r>
+      <w:r>
+        <w:rPr>
+          <w:rFonts w:ascii="Times New Roman" w:hAnsi="Times New Roman" w:cs="Times New Roman"/>
+          <w:sz w:val="26"/>
+          <w:szCs w:val="26"/>
+        </w:rPr>
+        <w:t xml:space="preserve">cuộc </w:t>
+      </w:r>
+      <w:r>
+        <w:rPr>
+          <w:rFonts w:ascii="Times New Roman" w:hAnsi="Times New Roman" w:cs="Times New Roman"/>
+          <w:sz w:val="26"/>
+          <w:szCs w:val="26"/>
+        </w:rPr>
+        <w:t>giao dịch</w:t>
+      </w:r>
+      <w:r>
+        <w:rPr>
+          <w:rFonts w:ascii="Times New Roman" w:hAnsi="Times New Roman" w:cs="Times New Roman"/>
+          <w:sz w:val="26"/>
+          <w:szCs w:val="26"/>
+        </w:rPr>
+        <w:t xml:space="preserve"> trực tiếp.</w:t>
+      </w:r>
     </w:p>
     <w:sectPr>
       <w:pgSz w:w="11906" w:h="16838" w:code="9"/>
@@ -1747,6 +1568,7 @@
   <w:style w:type="paragraph" w:default="1" w:styleId="Normal">
     <w:name w:val="Normal"/>
     <w:qFormat/>
+    <w:rsid w:val="00F6501B"/>
   </w:style>
   <w:style w:type="paragraph" w:styleId="Heading1">
     <w:name w:val="heading 1"/>

</xml_diff>